<commit_message>
replacing resume with new resume
</commit_message>
<xml_diff>
--- a/misc/Aaron_Oquendo Resume.docx
+++ b/misc/Aaron_Oquendo Resume.docx
@@ -11,14 +11,16 @@
         <w:rPr>
           <w:rFonts w:ascii="Times New Roman" w:eastAsia="Times New Roman" w:hAnsi="Times New Roman" w:cs="Times New Roman"/>
           <w:kern w:val="28"/>
-        </w:rPr>
-      </w:pPr>
-      <w:r>
-        <w:rPr>
-          <w:rFonts w:ascii="Times New Roman" w:hAnsi="Times New Roman"/>
-          <w:kern w:val="28"/>
-          <w:sz w:val="44"/>
-          <w:szCs w:val="44"/>
+          <w:sz w:val="40"/>
+          <w:szCs w:val="40"/>
+        </w:rPr>
+      </w:pPr>
+      <w:r>
+        <w:rPr>
+          <w:rFonts w:ascii="Times New Roman" w:hAnsi="Times New Roman"/>
+          <w:kern w:val="28"/>
+          <w:sz w:val="40"/>
+          <w:szCs w:val="40"/>
         </w:rPr>
         <w:t>Aaron Oquendo</w:t>
       </w:r>
@@ -84,7 +86,7 @@
           <w:lang w:val="it-IT"/>
         </w:rPr>
       </w:pPr>
-      <w:hyperlink r:id="rId7" w:history="1">
+      <w:hyperlink r:id="rId8" w:history="1">
         <w:r>
           <w:rPr>
             <w:rStyle w:val="Hyperlink"/>
@@ -104,6 +106,47 @@
         <w:jc w:val="center"/>
         <w:outlineLvl w:val="0"/>
         <w:rPr>
+          <w:rFonts w:ascii="Times New Roman" w:hAnsi="Times New Roman"/>
+          <w:kern w:val="28"/>
+          <w:lang w:val="it-IT"/>
+        </w:rPr>
+      </w:pPr>
+      <w:r>
+        <w:rPr>
+          <w:rFonts w:ascii="Times New Roman" w:hAnsi="Times New Roman"/>
+          <w:kern w:val="28"/>
+          <w:lang w:val="it-IT"/>
+        </w:rPr>
+        <w:t>Portfolio</w:t>
+      </w:r>
+      <w:r>
+        <w:rPr>
+          <w:rFonts w:ascii="Times New Roman" w:hAnsi="Times New Roman"/>
+          <w:kern w:val="28"/>
+          <w:lang w:val="it-IT"/>
+        </w:rPr>
+        <w:t xml:space="preserve">: </w:t>
+      </w:r>
+      <w:hyperlink r:id="rId9" w:history="1">
+        <w:r>
+          <w:rPr>
+            <w:rStyle w:val="Hyperlink"/>
+            <w:rFonts w:ascii="Times New Roman" w:hAnsi="Times New Roman"/>
+            <w:kern w:val="28"/>
+            <w:lang w:val="it-IT"/>
+          </w:rPr>
+          <w:t>aaronoquendo.com</w:t>
+        </w:r>
+      </w:hyperlink>
+    </w:p>
+    <w:p>
+      <w:pPr>
+        <w:pStyle w:val="Body"/>
+        <w:widowControl w:val="0"/>
+        <w:spacing w:after="0" w:line="240" w:lineRule="auto"/>
+        <w:jc w:val="center"/>
+        <w:outlineLvl w:val="0"/>
+        <w:rPr>
           <w:rFonts w:ascii="Times New Roman" w:eastAsia="Times New Roman" w:hAnsi="Times New Roman" w:cs="Times New Roman"/>
           <w:kern w:val="28"/>
         </w:rPr>
@@ -114,8 +157,19 @@
           <w:kern w:val="28"/>
           <w:lang w:val="it-IT"/>
         </w:rPr>
-        <w:t>aaronoquendo.com</w:t>
-      </w:r>
+        <w:t xml:space="preserve">Github: </w:t>
+      </w:r>
+      <w:hyperlink r:id="rId10" w:history="1">
+        <w:r>
+          <w:rPr>
+            <w:rStyle w:val="Hyperlink"/>
+            <w:rFonts w:ascii="Times New Roman" w:hAnsi="Times New Roman"/>
+            <w:kern w:val="28"/>
+            <w:lang w:val="it-IT"/>
+          </w:rPr>
+          <w:t>https://github.com/Oquendooo</w:t>
+        </w:r>
+      </w:hyperlink>
     </w:p>
     <w:p>
       <w:pPr>
@@ -128,8 +182,8 @@
         <w:rPr>
           <w:rFonts w:ascii="Times New Roman" w:eastAsia="Times New Roman" w:hAnsi="Times New Roman" w:cs="Times New Roman"/>
           <w:kern w:val="28"/>
-          <w:sz w:val="20"/>
-          <w:szCs w:val="20"/>
+          <w:sz w:val="10"/>
+          <w:szCs w:val="10"/>
         </w:rPr>
       </w:pPr>
     </w:p>
@@ -144,8 +198,8 @@
           <w:b/>
           <w:bCs/>
           <w:kern w:val="28"/>
-          <w:sz w:val="24"/>
-          <w:szCs w:val="24"/>
+          <w:sz w:val="10"/>
+          <w:szCs w:val="10"/>
         </w:rPr>
       </w:pPr>
     </w:p>
@@ -230,6 +284,13 @@
         </w:rPr>
         <w:t>Graduated Spring 2018</w:t>
       </w:r>
+      <w:r>
+        <w:rPr>
+          <w:rFonts w:ascii="Times New Roman" w:hAnsi="Times New Roman"/>
+          <w:kern w:val="28"/>
+        </w:rPr>
+        <w:t xml:space="preserve"> </w:t>
+      </w:r>
     </w:p>
     <w:p>
       <w:pPr>
@@ -250,7 +311,35 @@
           <w:rFonts w:ascii="Times New Roman" w:hAnsi="Times New Roman"/>
           <w:kern w:val="28"/>
         </w:rPr>
-        <w:t>B.S Computer Science</w:t>
+        <w:t>B.S</w:t>
+      </w:r>
+      <w:r>
+        <w:rPr>
+          <w:rFonts w:ascii="Times New Roman" w:hAnsi="Times New Roman"/>
+          <w:kern w:val="28"/>
+        </w:rPr>
+        <w:t xml:space="preserve"> of</w:t>
+      </w:r>
+      <w:r>
+        <w:rPr>
+          <w:rFonts w:ascii="Times New Roman" w:hAnsi="Times New Roman"/>
+          <w:kern w:val="28"/>
+        </w:rPr>
+        <w:t xml:space="preserve"> </w:t>
+      </w:r>
+      <w:r>
+        <w:rPr>
+          <w:rFonts w:ascii="Times New Roman" w:hAnsi="Times New Roman"/>
+          <w:kern w:val="28"/>
+        </w:rPr>
+        <w:t>Computer Science</w:t>
+      </w:r>
+      <w:r>
+        <w:rPr>
+          <w:rFonts w:ascii="Times New Roman" w:hAnsi="Times New Roman"/>
+          <w:kern w:val="28"/>
+        </w:rPr>
+        <w:t xml:space="preserve"> </w:t>
       </w:r>
     </w:p>
     <w:p>
@@ -263,6 +352,8 @@
         <w:rPr>
           <w:rFonts w:ascii="Times New Roman" w:eastAsia="Times New Roman" w:hAnsi="Times New Roman" w:cs="Times New Roman"/>
           <w:kern w:val="28"/>
+          <w:sz w:val="16"/>
+          <w:szCs w:val="16"/>
         </w:rPr>
       </w:pPr>
     </w:p>
@@ -435,6 +526,8 @@
           <w:b/>
           <w:bCs/>
           <w:kern w:val="28"/>
+          <w:sz w:val="18"/>
+          <w:szCs w:val="18"/>
         </w:rPr>
       </w:pPr>
     </w:p>
@@ -485,7 +578,7 @@
     <w:tbl>
       <w:tblPr>
         <w:tblStyle w:val="TableGrid"/>
-        <w:tblW w:w="0" w:type="auto"/>
+        <w:tblW w:w="9086" w:type="dxa"/>
         <w:tblBorders>
           <w:top w:val="none" w:sz="0" w:space="0" w:color="auto"/>
           <w:left w:val="none" w:sz="0" w:space="0" w:color="auto"/>
@@ -497,16 +590,16 @@
         <w:tblLook w:val="04A0" w:firstRow="1" w:lastRow="0" w:firstColumn="1" w:lastColumn="0" w:noHBand="0" w:noVBand="1"/>
       </w:tblPr>
       <w:tblGrid>
-        <w:gridCol w:w="4675"/>
-        <w:gridCol w:w="4675"/>
+        <w:gridCol w:w="4543"/>
+        <w:gridCol w:w="4543"/>
       </w:tblGrid>
       <w:tr>
         <w:trPr>
-          <w:trHeight w:val="746"/>
+          <w:trHeight w:val="774"/>
         </w:trPr>
         <w:tc>
           <w:tcPr>
-            <w:tcW w:w="4675" w:type="dxa"/>
+            <w:tcW w:w="4543" w:type="dxa"/>
           </w:tcPr>
           <w:p>
             <w:pPr>
@@ -572,7 +665,21 @@
                 <w:rFonts w:ascii="Times New Roman" w:hAnsi="Times New Roman"/>
                 <w:kern w:val="28"/>
               </w:rPr>
-              <w:t>Html, CSS &amp; JavaScript</w:t>
+              <w:t>Html, CSS</w:t>
+            </w:r>
+            <w:r>
+              <w:rPr>
+                <w:rFonts w:ascii="Times New Roman" w:hAnsi="Times New Roman"/>
+                <w:kern w:val="28"/>
+              </w:rPr>
+              <w:t>(SASS)</w:t>
+            </w:r>
+            <w:r>
+              <w:rPr>
+                <w:rFonts w:ascii="Times New Roman" w:hAnsi="Times New Roman"/>
+                <w:kern w:val="28"/>
+              </w:rPr>
+              <w:t xml:space="preserve"> &amp; JavaScript</w:t>
             </w:r>
           </w:p>
           <w:p>
@@ -601,7 +708,7 @@
         </w:tc>
         <w:tc>
           <w:tcPr>
-            <w:tcW w:w="4675" w:type="dxa"/>
+            <w:tcW w:w="4543" w:type="dxa"/>
           </w:tcPr>
           <w:p>
             <w:pPr>
@@ -623,7 +730,35 @@
                 <w:rFonts w:ascii="Times New Roman" w:hAnsi="Times New Roman"/>
                 <w:kern w:val="28"/>
               </w:rPr>
-              <w:t>Linux, Git, SASS, React/Redux</w:t>
+              <w:t>React/Redux</w:t>
+            </w:r>
+            <w:r>
+              <w:rPr>
+                <w:rFonts w:ascii="Times New Roman" w:hAnsi="Times New Roman"/>
+                <w:kern w:val="28"/>
+              </w:rPr>
+              <w:t>, Node.js</w:t>
+            </w:r>
+            <w:r>
+              <w:rPr>
+                <w:rFonts w:ascii="Times New Roman" w:hAnsi="Times New Roman"/>
+                <w:kern w:val="28"/>
+              </w:rPr>
+              <w:t>/Express</w:t>
+            </w:r>
+            <w:r>
+              <w:rPr>
+                <w:rFonts w:ascii="Times New Roman" w:hAnsi="Times New Roman"/>
+                <w:kern w:val="28"/>
+              </w:rPr>
+              <w:t>.js</w:t>
+            </w:r>
+            <w:r>
+              <w:rPr>
+                <w:rFonts w:ascii="Times New Roman" w:hAnsi="Times New Roman"/>
+                <w:kern w:val="28"/>
+              </w:rPr>
+              <w:t>, AJAX</w:t>
             </w:r>
           </w:p>
           <w:p>
@@ -646,7 +781,14 @@
                 <w:rFonts w:ascii="Times New Roman" w:hAnsi="Times New Roman"/>
                 <w:kern w:val="28"/>
               </w:rPr>
-              <w:t>Wordpress, Html Email Design</w:t>
+              <w:t>WordPress,</w:t>
+            </w:r>
+            <w:r>
+              <w:rPr>
+                <w:rFonts w:ascii="Times New Roman" w:hAnsi="Times New Roman"/>
+                <w:kern w:val="28"/>
+              </w:rPr>
+              <w:t xml:space="preserve"> Restful API, JQuery, Git</w:t>
             </w:r>
           </w:p>
           <w:p>
@@ -669,21 +811,7 @@
                 <w:rFonts w:ascii="Times New Roman" w:hAnsi="Times New Roman"/>
                 <w:kern w:val="28"/>
               </w:rPr>
-              <w:t xml:space="preserve">Bootstrap, </w:t>
-            </w:r>
-            <w:r>
-              <w:rPr>
-                <w:rFonts w:ascii="Times New Roman" w:hAnsi="Times New Roman"/>
-                <w:kern w:val="28"/>
-              </w:rPr>
-              <w:t>Responsive Design</w:t>
-            </w:r>
-            <w:r>
-              <w:rPr>
-                <w:rFonts w:ascii="Times New Roman" w:hAnsi="Times New Roman"/>
-                <w:kern w:val="28"/>
-              </w:rPr>
-              <w:t xml:space="preserve"> </w:t>
+              <w:t>Responsive Design, Html Email Design</w:t>
             </w:r>
           </w:p>
         </w:tc>
@@ -691,10 +819,15 @@
     </w:tbl>
     <w:p>
       <w:pPr>
+        <w:pStyle w:val="Body"/>
         <w:widowControl w:val="0"/>
-        <w:rPr>
+        <w:spacing w:after="0" w:line="240" w:lineRule="auto"/>
+        <w:rPr>
+          <w:rFonts w:ascii="Times New Roman" w:hAnsi="Times New Roman"/>
           <w:b/>
           <w:bCs/>
+          <w:kern w:val="28"/>
+          <w:lang w:val="en-US"/>
         </w:rPr>
       </w:pPr>
     </w:p>
@@ -742,9 +875,13 @@
           <w:sz w:val="22"/>
           <w:szCs w:val="22"/>
         </w:rPr>
-        <w:t xml:space="preserve">     </w:t>
-      </w:r>
-      <w:r>
+        <w:t xml:space="preserve">      Online E-commerce Store</w:t>
+      </w:r>
+    </w:p>
+    <w:p>
+      <w:pPr>
+        <w:widowControl w:val="0"/>
+        <w:ind w:left="322" w:firstLine="14"/>
         <w:rPr>
           <w:rFonts w:eastAsia="Times New Roman"/>
           <w:b/>
@@ -753,44 +890,37 @@
           <w:sz w:val="22"/>
           <w:szCs w:val="22"/>
         </w:rPr>
-        <w:t xml:space="preserve"> </w:t>
-      </w:r>
+      </w:pPr>
       <w:r>
         <w:rPr>
           <w:rFonts w:eastAsia="Times New Roman"/>
-          <w:b/>
           <w:bCs/>
           <w:kern w:val="28"/>
           <w:sz w:val="22"/>
           <w:szCs w:val="22"/>
         </w:rPr>
-        <w:t>College Social Media</w:t>
+        <w:t xml:space="preserve">Online clothing store with </w:t>
       </w:r>
       <w:r>
         <w:rPr>
           <w:rFonts w:eastAsia="Times New Roman"/>
-          <w:b/>
           <w:bCs/>
           <w:kern w:val="28"/>
           <w:sz w:val="22"/>
           <w:szCs w:val="22"/>
         </w:rPr>
-        <w:t xml:space="preserve"> Site</w:t>
-      </w:r>
-    </w:p>
-    <w:p>
-      <w:pPr>
-        <w:widowControl w:val="0"/>
-        <w:ind w:left="322" w:firstLine="14"/>
+        <w:t>React Frontend, React router, Redux</w:t>
+      </w:r>
+      <w:r>
         <w:rPr>
           <w:rFonts w:eastAsia="Times New Roman"/>
-          <w:b/>
           <w:bCs/>
           <w:kern w:val="28"/>
           <w:sz w:val="22"/>
           <w:szCs w:val="22"/>
         </w:rPr>
-      </w:pPr>
+        <w:t xml:space="preserve"> </w:t>
+      </w:r>
       <w:r>
         <w:rPr>
           <w:rFonts w:eastAsia="Times New Roman"/>
@@ -799,7 +929,7 @@
           <w:sz w:val="22"/>
           <w:szCs w:val="22"/>
         </w:rPr>
-        <w:t>College s</w:t>
+        <w:t>global state,</w:t>
       </w:r>
       <w:r>
         <w:rPr>
@@ -809,7 +939,7 @@
           <w:sz w:val="22"/>
           <w:szCs w:val="22"/>
         </w:rPr>
-        <w:t>ocial media site with newsfeed functionality,</w:t>
+        <w:t xml:space="preserve"> Redux thunk,</w:t>
       </w:r>
       <w:r>
         <w:rPr>
@@ -819,7 +949,7 @@
           <w:sz w:val="22"/>
           <w:szCs w:val="22"/>
         </w:rPr>
-        <w:t xml:space="preserve"> i</w:t>
+        <w:t xml:space="preserve"> user authent</w:t>
       </w:r>
       <w:r>
         <w:rPr>
@@ -829,7 +959,7 @@
           <w:sz w:val="22"/>
           <w:szCs w:val="22"/>
         </w:rPr>
-        <w:t xml:space="preserve">nstant </w:t>
+        <w:t xml:space="preserve">ication, stripe payment system </w:t>
       </w:r>
       <w:r>
         <w:rPr>
@@ -839,7 +969,7 @@
           <w:sz w:val="22"/>
           <w:szCs w:val="22"/>
         </w:rPr>
-        <w:t>m</w:t>
+        <w:t>and Node.js/Express</w:t>
       </w:r>
       <w:r>
         <w:rPr>
@@ -849,7 +979,7 @@
           <w:sz w:val="22"/>
           <w:szCs w:val="22"/>
         </w:rPr>
-        <w:t>essaging system,</w:t>
+        <w:t>.js</w:t>
       </w:r>
       <w:r>
         <w:rPr>
@@ -859,67 +989,7 @@
           <w:sz w:val="22"/>
           <w:szCs w:val="22"/>
         </w:rPr>
-        <w:t xml:space="preserve"> class a</w:t>
-      </w:r>
-      <w:r>
-        <w:rPr>
-          <w:rFonts w:eastAsia="Times New Roman"/>
-          <w:bCs/>
-          <w:kern w:val="28"/>
-          <w:sz w:val="22"/>
-          <w:szCs w:val="22"/>
-        </w:rPr>
-        <w:t>ssignment</w:t>
-      </w:r>
-      <w:r>
-        <w:rPr>
-          <w:rFonts w:eastAsia="Times New Roman"/>
-          <w:bCs/>
-          <w:kern w:val="28"/>
-          <w:sz w:val="22"/>
-          <w:szCs w:val="22"/>
-        </w:rPr>
-        <w:t xml:space="preserve">, 3 tier </w:t>
-      </w:r>
-      <w:r>
-        <w:rPr>
-          <w:rFonts w:eastAsia="Times New Roman"/>
-          <w:bCs/>
-          <w:kern w:val="28"/>
-          <w:sz w:val="22"/>
-          <w:szCs w:val="22"/>
-        </w:rPr>
-        <w:t xml:space="preserve">user </w:t>
-      </w:r>
-      <w:r>
-        <w:rPr>
-          <w:rFonts w:eastAsia="Times New Roman"/>
-          <w:bCs/>
-          <w:kern w:val="28"/>
-          <w:sz w:val="22"/>
-          <w:szCs w:val="22"/>
-        </w:rPr>
-        <w:t>p</w:t>
-      </w:r>
-      <w:r>
-        <w:rPr>
-          <w:rFonts w:eastAsia="Times New Roman"/>
-          <w:bCs/>
-          <w:kern w:val="28"/>
-          <w:sz w:val="22"/>
-          <w:szCs w:val="22"/>
-        </w:rPr>
-        <w:t>rivileges</w:t>
-      </w:r>
-      <w:r>
-        <w:rPr>
-          <w:rFonts w:eastAsia="Times New Roman"/>
-          <w:bCs/>
-          <w:kern w:val="28"/>
-          <w:sz w:val="22"/>
-          <w:szCs w:val="22"/>
-        </w:rPr>
-        <w:t xml:space="preserve"> (Admin, Teacher, Student)</w:t>
+        <w:t xml:space="preserve"> backend.</w:t>
       </w:r>
     </w:p>
     <w:p>
@@ -989,14 +1059,7 @@
           <w:sz w:val="22"/>
           <w:szCs w:val="22"/>
         </w:rPr>
-        <w:t>/Redux</w:t>
-      </w:r>
-      <w:r>
-        <w:rPr>
-          <w:sz w:val="22"/>
-          <w:szCs w:val="22"/>
-        </w:rPr>
-        <w:t xml:space="preserve">. </w:t>
+        <w:t xml:space="preserve">/Redux. </w:t>
       </w:r>
       <w:r>
         <w:rPr>
@@ -1018,7 +1081,7 @@
           <w:sz w:val="22"/>
           <w:szCs w:val="22"/>
         </w:rPr>
-        <w:t>MongoDB</w:t>
+        <w:t>MySQL</w:t>
       </w:r>
       <w:r>
         <w:rPr>
@@ -1034,6 +1097,7 @@
           <w:tab w:val="left" w:pos="2880"/>
         </w:tabs>
         <w:rPr>
+          <w:color w:val="000000" w:themeColor="text1"/>
           <w:sz w:val="22"/>
           <w:szCs w:val="22"/>
         </w:rPr>
@@ -1059,14 +1123,15 @@
         </w:rPr>
         <w:t xml:space="preserve">Website Link: </w:t>
       </w:r>
-      <w:hyperlink r:id="rId8" w:history="1">
+      <w:hyperlink r:id="rId11" w:history="1">
         <w:r>
           <w:rPr>
             <w:rStyle w:val="Hyperlink"/>
+            <w:color w:val="000000" w:themeColor="text1"/>
             <w:sz w:val="22"/>
             <w:szCs w:val="22"/>
           </w:rPr>
-          <w:t>http://csibridge.herokuapp.com/</w:t>
+          <w:t>https://online-ecommerce-store.herokuapp.com/</w:t>
         </w:r>
       </w:hyperlink>
     </w:p>
@@ -1075,7 +1140,13 @@
         <w:tabs>
           <w:tab w:val="left" w:pos="2880"/>
         </w:tabs>
-      </w:pPr>
+        <w:rPr>
+          <w:sz w:val="16"/>
+          <w:szCs w:val="16"/>
+        </w:rPr>
+      </w:pPr>
+      <w:bookmarkStart w:id="0" w:name="_GoBack"/>
+      <w:bookmarkEnd w:id="0"/>
     </w:p>
     <w:p>
       <w:pPr>
@@ -1123,7 +1194,7 @@
           <w:rFonts w:ascii="Times New Roman" w:hAnsi="Times New Roman"/>
           <w:kern w:val="28"/>
         </w:rPr>
-        <w:t>Think Empire</w:t>
+        <w:t>American Express</w:t>
       </w:r>
       <w:r>
         <w:rPr>
@@ -1137,44 +1208,7 @@
           <w:rFonts w:ascii="Times New Roman" w:hAnsi="Times New Roman"/>
           <w:kern w:val="28"/>
         </w:rPr>
-        <w:t>(</w:t>
-      </w:r>
-      <w:r>
-        <w:rPr>
-          <w:rFonts w:ascii="Times New Roman" w:hAnsi="Times New Roman"/>
-          <w:kern w:val="28"/>
-        </w:rPr>
-        <w:t>November</w:t>
-      </w:r>
-      <w:r>
-        <w:rPr>
-          <w:rFonts w:ascii="Times New Roman" w:hAnsi="Times New Roman"/>
-          <w:kern w:val="28"/>
-        </w:rPr>
-        <w:t xml:space="preserve"> </w:t>
-      </w:r>
-      <w:r>
-        <w:rPr>
-          <w:rFonts w:ascii="Times New Roman" w:hAnsi="Times New Roman"/>
-          <w:kern w:val="28"/>
-        </w:rPr>
-        <w:t>2018</w:t>
-      </w:r>
-      <w:bookmarkStart w:id="0" w:name="_GoBack"/>
-      <w:bookmarkEnd w:id="0"/>
-      <w:r>
-        <w:rPr>
-          <w:rFonts w:ascii="Times New Roman" w:hAnsi="Times New Roman"/>
-          <w:kern w:val="28"/>
-        </w:rPr>
-        <w:t xml:space="preserve"> - Present</w:t>
-      </w:r>
-      <w:r>
-        <w:rPr>
-          <w:rFonts w:ascii="Times New Roman" w:hAnsi="Times New Roman"/>
-          <w:kern w:val="28"/>
-        </w:rPr>
-        <w:t>)</w:t>
+        <w:t>(May 2019 – Present)</w:t>
       </w:r>
     </w:p>
     <w:p>
@@ -1195,7 +1229,7 @@
           <w:rFonts w:ascii="Times New Roman" w:hAnsi="Times New Roman"/>
           <w:kern w:val="28"/>
         </w:rPr>
-        <w:t>Front End Development Intern</w:t>
+        <w:t>Software Engineer</w:t>
       </w:r>
     </w:p>
     <w:p>
@@ -1218,151 +1252,19 @@
         <w:rPr>
           <w:rFonts w:ascii="Times New Roman" w:hAnsi="Times New Roman"/>
         </w:rPr>
-        <w:t>Created User Friendly Interfaces for a real estate app with the React Library</w:t>
-      </w:r>
-    </w:p>
-    <w:p>
-      <w:pPr>
-        <w:pStyle w:val="ListParagraph"/>
-        <w:widowControl w:val="0"/>
-        <w:numPr>
-          <w:ilvl w:val="1"/>
-          <w:numId w:val="6"/>
-        </w:numPr>
-        <w:tabs>
-          <w:tab w:val="left" w:pos="1350"/>
-        </w:tabs>
-        <w:rPr>
-          <w:rFonts w:ascii="Times New Roman" w:hAnsi="Times New Roman"/>
-          <w:kern w:val="28"/>
-        </w:rPr>
-      </w:pPr>
-      <w:r>
-        <w:rPr>
-          <w:rFonts w:ascii="Times New Roman" w:hAnsi="Times New Roman"/>
-          <w:kern w:val="28"/>
-        </w:rPr>
-        <w:t>Made sure all pages were optimized for all screen sizes</w:t>
-      </w:r>
-    </w:p>
-    <w:p>
-      <w:pPr>
-        <w:pStyle w:val="ListParagraph"/>
-        <w:widowControl w:val="0"/>
-        <w:tabs>
-          <w:tab w:val="left" w:pos="1350"/>
-        </w:tabs>
-        <w:spacing w:after="0" w:line="240" w:lineRule="auto"/>
-        <w:ind w:left="0"/>
-        <w:rPr>
-          <w:rFonts w:ascii="Times New Roman" w:eastAsia="Times New Roman" w:hAnsi="Times New Roman" w:cs="Times New Roman"/>
-          <w:kern w:val="28"/>
-        </w:rPr>
-      </w:pPr>
-      <w:r>
-        <w:rPr>
-          <w:rFonts w:ascii="Times New Roman" w:hAnsi="Times New Roman"/>
-          <w:kern w:val="28"/>
-        </w:rPr>
-        <w:t>Sprint</w:t>
-      </w:r>
-      <w:r>
-        <w:rPr>
-          <w:rFonts w:ascii="Times New Roman" w:hAnsi="Times New Roman"/>
-          <w:kern w:val="28"/>
-        </w:rPr>
-        <w:t xml:space="preserve"> </w:t>
-      </w:r>
-      <w:r>
-        <w:rPr>
-          <w:rFonts w:ascii="Times New Roman" w:hAnsi="Times New Roman"/>
-          <w:kern w:val="28"/>
-        </w:rPr>
-        <w:t>(</w:t>
-      </w:r>
-      <w:r>
-        <w:rPr>
-          <w:rFonts w:ascii="Times New Roman" w:hAnsi="Times New Roman"/>
-          <w:kern w:val="28"/>
-        </w:rPr>
-        <w:t xml:space="preserve">April </w:t>
-      </w:r>
-      <w:r>
-        <w:rPr>
-          <w:rFonts w:ascii="Times New Roman" w:hAnsi="Times New Roman"/>
-          <w:kern w:val="28"/>
-        </w:rPr>
-        <w:t>2017</w:t>
-      </w:r>
-      <w:r>
-        <w:rPr>
-          <w:rFonts w:ascii="Times New Roman" w:hAnsi="Times New Roman"/>
-          <w:kern w:val="28"/>
-        </w:rPr>
-        <w:t xml:space="preserve"> </w:t>
-      </w:r>
-      <w:r>
-        <w:rPr>
-          <w:rFonts w:ascii="Times New Roman" w:hAnsi="Times New Roman"/>
-          <w:kern w:val="28"/>
-        </w:rPr>
-        <w:t>-</w:t>
-      </w:r>
-      <w:r>
-        <w:rPr>
-          <w:rFonts w:ascii="Times New Roman" w:hAnsi="Times New Roman"/>
-          <w:kern w:val="28"/>
-        </w:rPr>
-        <w:t xml:space="preserve"> </w:t>
-      </w:r>
-      <w:r>
-        <w:rPr>
-          <w:rFonts w:ascii="Times New Roman" w:hAnsi="Times New Roman"/>
-          <w:kern w:val="28"/>
-        </w:rPr>
-        <w:t>October 2017)</w:t>
-      </w:r>
-    </w:p>
-    <w:p>
-      <w:pPr>
-        <w:pStyle w:val="ListParagraph"/>
-        <w:widowControl w:val="0"/>
-        <w:numPr>
-          <w:ilvl w:val="0"/>
-          <w:numId w:val="6"/>
-        </w:numPr>
-        <w:spacing w:after="0" w:line="240" w:lineRule="auto"/>
-        <w:rPr>
-          <w:rFonts w:ascii="Times New Roman" w:hAnsi="Times New Roman"/>
-        </w:rPr>
-      </w:pPr>
-      <w:r>
-        <w:rPr>
-          <w:rFonts w:ascii="Times New Roman" w:hAnsi="Times New Roman"/>
-          <w:kern w:val="28"/>
-        </w:rPr>
-        <w:t>Sales Retail Consultant</w:t>
-      </w:r>
-    </w:p>
-    <w:p>
-      <w:pPr>
-        <w:pStyle w:val="ListParagraph"/>
-        <w:widowControl w:val="0"/>
-        <w:numPr>
-          <w:ilvl w:val="1"/>
-          <w:numId w:val="6"/>
-        </w:numPr>
-        <w:spacing w:after="0" w:line="240" w:lineRule="auto"/>
-        <w:rPr>
-          <w:rFonts w:ascii="Times New Roman" w:hAnsi="Times New Roman"/>
-        </w:rPr>
-      </w:pPr>
-      <w:r>
-        <w:rPr>
-          <w:rFonts w:ascii="Times New Roman" w:hAnsi="Times New Roman"/>
-          <w:kern w:val="28"/>
-        </w:rPr>
-        <w:t>In charge of meeting sales quotas</w:t>
+        <w:t xml:space="preserve">Create front end interfaces with </w:t>
+      </w:r>
+      <w:r>
+        <w:rPr>
+          <w:rFonts w:ascii="Times New Roman" w:hAnsi="Times New Roman"/>
+        </w:rPr>
+        <w:t>JavaScript Frameworks (React.js</w:t>
+      </w:r>
+      <w:r>
+        <w:rPr>
+          <w:rFonts w:ascii="Times New Roman" w:hAnsi="Times New Roman"/>
+        </w:rPr>
+        <w:t>)</w:t>
       </w:r>
     </w:p>
     <w:p>
@@ -1385,216 +1287,7 @@
         <w:rPr>
           <w:rFonts w:ascii="Times New Roman" w:hAnsi="Times New Roman"/>
         </w:rPr>
-        <w:t>Providing excellent customer service</w:t>
-      </w:r>
-    </w:p>
-    <w:p>
-      <w:pPr>
-        <w:pStyle w:val="ListParagraph"/>
-        <w:widowControl w:val="0"/>
-        <w:tabs>
-          <w:tab w:val="left" w:pos="1350"/>
-        </w:tabs>
-        <w:spacing w:after="0" w:line="240" w:lineRule="auto"/>
-        <w:ind w:left="0"/>
-        <w:rPr>
-          <w:rFonts w:ascii="Times New Roman" w:eastAsia="Times New Roman" w:hAnsi="Times New Roman" w:cs="Times New Roman"/>
-          <w:kern w:val="28"/>
-        </w:rPr>
-      </w:pPr>
-    </w:p>
-    <w:p>
-      <w:pPr>
-        <w:pStyle w:val="Body"/>
-        <w:widowControl w:val="0"/>
-        <w:tabs>
-          <w:tab w:val="left" w:pos="1350"/>
-        </w:tabs>
-        <w:spacing w:after="0" w:line="240" w:lineRule="auto"/>
-        <w:rPr>
-          <w:rFonts w:ascii="Times New Roman" w:eastAsia="Times New Roman" w:hAnsi="Times New Roman" w:cs="Times New Roman"/>
-          <w:kern w:val="28"/>
-        </w:rPr>
-      </w:pPr>
-      <w:r>
-        <w:rPr>
-          <w:rFonts w:ascii="Times New Roman" w:hAnsi="Times New Roman"/>
-          <w:kern w:val="28"/>
-          <w:lang w:val="en-US"/>
-        </w:rPr>
-        <w:t>RadioShack (</w:t>
-      </w:r>
-      <w:r>
-        <w:rPr>
-          <w:rFonts w:ascii="Times New Roman" w:hAnsi="Times New Roman"/>
-          <w:kern w:val="28"/>
-          <w:lang w:val="en-US"/>
-        </w:rPr>
-        <w:t xml:space="preserve">May </w:t>
-      </w:r>
-      <w:r>
-        <w:rPr>
-          <w:rFonts w:ascii="Times New Roman" w:hAnsi="Times New Roman"/>
-          <w:kern w:val="28"/>
-          <w:lang w:val="en-US"/>
-        </w:rPr>
-        <w:t>2014</w:t>
-      </w:r>
-      <w:r>
-        <w:rPr>
-          <w:rFonts w:ascii="Times New Roman" w:hAnsi="Times New Roman"/>
-          <w:kern w:val="28"/>
-          <w:lang w:val="en-US"/>
-        </w:rPr>
-        <w:t xml:space="preserve"> </w:t>
-      </w:r>
-      <w:r>
-        <w:rPr>
-          <w:rFonts w:ascii="Times New Roman" w:hAnsi="Times New Roman"/>
-          <w:kern w:val="28"/>
-          <w:lang w:val="en-US"/>
-        </w:rPr>
-        <w:t>-</w:t>
-      </w:r>
-      <w:r>
-        <w:rPr>
-          <w:rFonts w:ascii="Times New Roman" w:hAnsi="Times New Roman"/>
-          <w:kern w:val="28"/>
-          <w:lang w:val="en-US"/>
-        </w:rPr>
-        <w:t xml:space="preserve"> March </w:t>
-      </w:r>
-      <w:r>
-        <w:rPr>
-          <w:rFonts w:ascii="Times New Roman" w:hAnsi="Times New Roman"/>
-          <w:kern w:val="28"/>
-          <w:lang w:val="en-US"/>
-        </w:rPr>
-        <w:t>2017)</w:t>
-      </w:r>
-    </w:p>
-    <w:p>
-      <w:pPr>
-        <w:pStyle w:val="ListParagraph"/>
-        <w:widowControl w:val="0"/>
-        <w:numPr>
-          <w:ilvl w:val="0"/>
-          <w:numId w:val="6"/>
-        </w:numPr>
-        <w:spacing w:after="0" w:line="240" w:lineRule="auto"/>
-        <w:rPr>
-          <w:rFonts w:ascii="Times New Roman" w:hAnsi="Times New Roman"/>
-        </w:rPr>
-      </w:pPr>
-      <w:r>
-        <w:rPr>
-          <w:rFonts w:ascii="Times New Roman" w:hAnsi="Times New Roman"/>
-          <w:kern w:val="28"/>
-        </w:rPr>
-        <w:t>Sales Associate</w:t>
-      </w:r>
-    </w:p>
-    <w:p>
-      <w:pPr>
-        <w:pStyle w:val="ListParagraph"/>
-        <w:widowControl w:val="0"/>
-        <w:numPr>
-          <w:ilvl w:val="1"/>
-          <w:numId w:val="6"/>
-        </w:numPr>
-        <w:spacing w:after="0" w:line="240" w:lineRule="auto"/>
-        <w:rPr>
-          <w:rFonts w:ascii="Times New Roman" w:hAnsi="Times New Roman"/>
-        </w:rPr>
-      </w:pPr>
-      <w:r>
-        <w:rPr>
-          <w:rFonts w:ascii="Times New Roman" w:hAnsi="Times New Roman"/>
-          <w:kern w:val="28"/>
-        </w:rPr>
-        <w:t>In charge of meeting sales quotas</w:t>
-      </w:r>
-    </w:p>
-    <w:p>
-      <w:pPr>
-        <w:pStyle w:val="ListParagraph"/>
-        <w:widowControl w:val="0"/>
-        <w:numPr>
-          <w:ilvl w:val="1"/>
-          <w:numId w:val="6"/>
-        </w:numPr>
-        <w:spacing w:after="0" w:line="240" w:lineRule="auto"/>
-        <w:rPr>
-          <w:rFonts w:ascii="Times New Roman" w:hAnsi="Times New Roman"/>
-        </w:rPr>
-      </w:pPr>
-      <w:r>
-        <w:rPr>
-          <w:rFonts w:ascii="Times New Roman" w:hAnsi="Times New Roman"/>
-          <w:kern w:val="28"/>
-        </w:rPr>
-        <w:t xml:space="preserve">Creating employee schedules, Inventory control, stock transfers, </w:t>
-      </w:r>
-      <w:r>
-        <w:rPr>
-          <w:rFonts w:ascii="Times New Roman" w:hAnsi="Times New Roman"/>
-          <w:kern w:val="28"/>
-        </w:rPr>
-        <w:t>miscellaneous paperwork</w:t>
-      </w:r>
-    </w:p>
-    <w:p>
-      <w:pPr>
-        <w:pStyle w:val="ListParagraph"/>
-        <w:widowControl w:val="0"/>
-        <w:tabs>
-          <w:tab w:val="left" w:pos="1350"/>
-        </w:tabs>
-        <w:spacing w:after="0" w:line="240" w:lineRule="auto"/>
-        <w:rPr>
-          <w:rFonts w:ascii="Times New Roman" w:hAnsi="Times New Roman"/>
-        </w:rPr>
-      </w:pPr>
-    </w:p>
-    <w:p>
-      <w:pPr>
-        <w:pStyle w:val="Body"/>
-        <w:widowControl w:val="0"/>
-        <w:tabs>
-          <w:tab w:val="left" w:pos="1350"/>
-        </w:tabs>
-        <w:spacing w:after="0" w:line="240" w:lineRule="auto"/>
-        <w:rPr>
-          <w:rFonts w:ascii="Times New Roman" w:eastAsia="Times New Roman" w:hAnsi="Times New Roman" w:cs="Times New Roman"/>
-          <w:kern w:val="28"/>
-        </w:rPr>
-      </w:pPr>
-      <w:r>
-        <w:rPr>
-          <w:rFonts w:ascii="Times New Roman" w:hAnsi="Times New Roman"/>
-          <w:kern w:val="28"/>
-        </w:rPr>
-        <w:t>Gerber Technology (2012)</w:t>
-      </w:r>
-    </w:p>
-    <w:p>
-      <w:pPr>
-        <w:pStyle w:val="ListParagraph"/>
-        <w:widowControl w:val="0"/>
-        <w:numPr>
-          <w:ilvl w:val="0"/>
-          <w:numId w:val="6"/>
-        </w:numPr>
-        <w:spacing w:after="0" w:line="240" w:lineRule="auto"/>
-        <w:rPr>
-          <w:rFonts w:ascii="Times New Roman" w:hAnsi="Times New Roman"/>
-        </w:rPr>
-      </w:pPr>
-      <w:r>
-        <w:rPr>
-          <w:rFonts w:ascii="Times New Roman" w:hAnsi="Times New Roman"/>
-        </w:rPr>
-        <w:t>Sales and Marketing Intern</w:t>
+        <w:t>Create backend scripts to automate tasks</w:t>
       </w:r>
     </w:p>
     <w:p>
@@ -1616,56 +1309,663 @@
       <w:r>
         <w:rPr>
           <w:rFonts w:ascii="Times New Roman" w:hAnsi="Times New Roman"/>
-          <w:kern w:val="28"/>
-        </w:rPr>
-        <w:t xml:space="preserve">Contributed in organization of client information and </w:t>
-      </w:r>
-      <w:r>
-        <w:rPr>
-          <w:rFonts w:ascii="Times New Roman" w:hAnsi="Times New Roman"/>
-          <w:kern w:val="28"/>
-        </w:rPr>
-        <w:t>c</w:t>
-      </w:r>
-      <w:r>
-        <w:rPr>
-          <w:rFonts w:ascii="Times New Roman" w:hAnsi="Times New Roman"/>
-          <w:kern w:val="28"/>
-        </w:rPr>
-        <w:t>onvert</w:t>
-      </w:r>
-      <w:r>
-        <w:rPr>
-          <w:rFonts w:ascii="Times New Roman" w:hAnsi="Times New Roman"/>
-          <w:kern w:val="28"/>
-        </w:rPr>
-        <w:t>ing</w:t>
-      </w:r>
-      <w:r>
-        <w:rPr>
-          <w:rFonts w:ascii="Times New Roman" w:hAnsi="Times New Roman"/>
-          <w:kern w:val="28"/>
-        </w:rPr>
-        <w:t xml:space="preserve"> website designs from PSD</w:t>
-      </w:r>
-      <w:r>
-        <w:rPr>
-          <w:rFonts w:ascii="Times New Roman" w:hAnsi="Times New Roman"/>
-          <w:kern w:val="28"/>
-        </w:rPr>
-        <w:t xml:space="preserve"> to Html and CSS.</w:t>
-      </w:r>
-      <w:r>
-        <w:rPr>
-          <w:rFonts w:ascii="Times New Roman" w:hAnsi="Times New Roman"/>
-          <w:kern w:val="28"/>
+        </w:rPr>
+        <w:t>Deploy applications to clo</w:t>
+      </w:r>
+      <w:r>
+        <w:rPr>
+          <w:rFonts w:ascii="Times New Roman" w:hAnsi="Times New Roman"/>
+        </w:rPr>
+        <w:t xml:space="preserve">ud </w:t>
+      </w:r>
+      <w:r>
+        <w:rPr>
+          <w:rFonts w:ascii="Times New Roman" w:hAnsi="Times New Roman"/>
+        </w:rPr>
+        <w:t>the platform</w:t>
+      </w:r>
+    </w:p>
+    <w:p>
+      <w:pPr>
+        <w:pStyle w:val="Body"/>
+        <w:widowControl w:val="0"/>
+        <w:tabs>
+          <w:tab w:val="left" w:pos="1350"/>
+        </w:tabs>
+        <w:spacing w:after="0" w:line="240" w:lineRule="auto"/>
+        <w:rPr>
+          <w:rFonts w:ascii="Times New Roman" w:hAnsi="Times New Roman"/>
+          <w:b/>
+          <w:bCs/>
+          <w:kern w:val="28"/>
+          <w:lang w:val="en-US"/>
+        </w:rPr>
+      </w:pPr>
+    </w:p>
+    <w:p>
+      <w:pPr>
+        <w:pStyle w:val="ListParagraph"/>
+        <w:widowControl w:val="0"/>
+        <w:tabs>
+          <w:tab w:val="left" w:pos="1350"/>
+        </w:tabs>
+        <w:spacing w:after="0" w:line="240" w:lineRule="auto"/>
+        <w:ind w:left="0"/>
+        <w:rPr>
+          <w:rFonts w:ascii="Times New Roman" w:eastAsia="Times New Roman" w:hAnsi="Times New Roman" w:cs="Times New Roman"/>
+          <w:kern w:val="28"/>
+        </w:rPr>
+      </w:pPr>
+      <w:r>
+        <w:rPr>
+          <w:rFonts w:ascii="Times New Roman" w:hAnsi="Times New Roman"/>
+          <w:kern w:val="28"/>
+        </w:rPr>
+        <w:t>Freelance Web Developer (</w:t>
+      </w:r>
+      <w:r>
+        <w:rPr>
+          <w:rFonts w:ascii="Times New Roman" w:hAnsi="Times New Roman"/>
+          <w:kern w:val="28"/>
+        </w:rPr>
+        <w:t>September</w:t>
+      </w:r>
+      <w:r>
+        <w:rPr>
+          <w:rFonts w:ascii="Times New Roman" w:hAnsi="Times New Roman"/>
+          <w:kern w:val="28"/>
+        </w:rPr>
+        <w:t xml:space="preserve"> 2018 – Present)</w:t>
+      </w:r>
+    </w:p>
+    <w:p>
+      <w:pPr>
+        <w:pStyle w:val="ListParagraph"/>
+        <w:widowControl w:val="0"/>
+        <w:numPr>
+          <w:ilvl w:val="0"/>
+          <w:numId w:val="6"/>
+        </w:numPr>
+        <w:spacing w:after="0" w:line="240" w:lineRule="auto"/>
+        <w:rPr>
+          <w:rFonts w:ascii="Times New Roman" w:hAnsi="Times New Roman"/>
+        </w:rPr>
+      </w:pPr>
+      <w:r>
+        <w:rPr>
+          <w:rFonts w:ascii="Times New Roman" w:hAnsi="Times New Roman"/>
+          <w:kern w:val="28"/>
+        </w:rPr>
+        <w:t>Web Develo</w:t>
+      </w:r>
+      <w:r>
+        <w:rPr>
+          <w:rFonts w:ascii="Times New Roman" w:hAnsi="Times New Roman"/>
+          <w:kern w:val="28"/>
+        </w:rPr>
+        <w:t>per</w:t>
+      </w:r>
+    </w:p>
+    <w:p>
+      <w:pPr>
+        <w:pStyle w:val="ListParagraph"/>
+        <w:widowControl w:val="0"/>
+        <w:numPr>
+          <w:ilvl w:val="1"/>
+          <w:numId w:val="6"/>
+        </w:numPr>
+        <w:tabs>
+          <w:tab w:val="left" w:pos="1350"/>
+        </w:tabs>
+        <w:spacing w:after="0" w:line="240" w:lineRule="auto"/>
+        <w:rPr>
+          <w:rFonts w:ascii="Times New Roman" w:hAnsi="Times New Roman"/>
+        </w:rPr>
+      </w:pPr>
+      <w:r>
+        <w:rPr>
+          <w:rFonts w:ascii="Times New Roman" w:hAnsi="Times New Roman"/>
+        </w:rPr>
+        <w:t>Convert PSD</w:t>
+      </w:r>
+      <w:r>
+        <w:rPr>
+          <w:rFonts w:ascii="Times New Roman" w:hAnsi="Times New Roman"/>
+        </w:rPr>
+        <w:t>s</w:t>
+      </w:r>
+      <w:r>
+        <w:rPr>
+          <w:rFonts w:ascii="Times New Roman" w:hAnsi="Times New Roman"/>
         </w:rPr>
         <w:t xml:space="preserve"> </w:t>
+      </w:r>
+      <w:r>
+        <w:rPr>
+          <w:rFonts w:ascii="Times New Roman" w:hAnsi="Times New Roman"/>
+        </w:rPr>
+        <w:t xml:space="preserve">to </w:t>
+      </w:r>
+      <w:r>
+        <w:rPr>
+          <w:rFonts w:ascii="Times New Roman" w:hAnsi="Times New Roman"/>
+        </w:rPr>
+        <w:t xml:space="preserve">responsive </w:t>
+      </w:r>
+      <w:r>
+        <w:rPr>
+          <w:rFonts w:ascii="Times New Roman" w:hAnsi="Times New Roman"/>
+        </w:rPr>
+        <w:t>web pages</w:t>
+      </w:r>
+      <w:r>
+        <w:rPr>
+          <w:rFonts w:ascii="Times New Roman" w:hAnsi="Times New Roman"/>
+        </w:rPr>
+        <w:t xml:space="preserve"> and</w:t>
+      </w:r>
+      <w:r>
+        <w:rPr>
+          <w:rFonts w:ascii="Times New Roman" w:hAnsi="Times New Roman"/>
+        </w:rPr>
+        <w:t xml:space="preserve"> </w:t>
+      </w:r>
+      <w:r>
+        <w:rPr>
+          <w:rFonts w:ascii="Times New Roman" w:hAnsi="Times New Roman"/>
+        </w:rPr>
+        <w:t>html emails</w:t>
+      </w:r>
+      <w:r>
+        <w:rPr>
+          <w:rFonts w:ascii="Times New Roman" w:hAnsi="Times New Roman"/>
+        </w:rPr>
+        <w:t xml:space="preserve"> for clients.</w:t>
+      </w:r>
+    </w:p>
+    <w:p>
+      <w:pPr>
+        <w:pStyle w:val="ListParagraph"/>
+        <w:widowControl w:val="0"/>
+        <w:numPr>
+          <w:ilvl w:val="1"/>
+          <w:numId w:val="6"/>
+        </w:numPr>
+        <w:tabs>
+          <w:tab w:val="left" w:pos="1350"/>
+        </w:tabs>
+        <w:spacing w:after="0" w:line="240" w:lineRule="auto"/>
+        <w:rPr>
+          <w:rFonts w:ascii="Times New Roman" w:hAnsi="Times New Roman"/>
+        </w:rPr>
+      </w:pPr>
+      <w:r>
+        <w:rPr>
+          <w:rFonts w:ascii="Times New Roman" w:hAnsi="Times New Roman"/>
+        </w:rPr>
+        <w:t xml:space="preserve">Create digital </w:t>
+      </w:r>
+      <w:r>
+        <w:rPr>
+          <w:rFonts w:ascii="Times New Roman" w:hAnsi="Times New Roman"/>
+        </w:rPr>
+        <w:t>menus</w:t>
+      </w:r>
+      <w:r>
+        <w:rPr>
+          <w:rFonts w:ascii="Times New Roman" w:hAnsi="Times New Roman"/>
+        </w:rPr>
+        <w:t xml:space="preserve"> with Html, CSS</w:t>
+      </w:r>
+      <w:r>
+        <w:rPr>
+          <w:rFonts w:ascii="Times New Roman" w:hAnsi="Times New Roman"/>
+        </w:rPr>
+        <w:t>,</w:t>
+      </w:r>
+      <w:r>
+        <w:rPr>
+          <w:rFonts w:ascii="Times New Roman" w:hAnsi="Times New Roman"/>
+        </w:rPr>
+        <w:t xml:space="preserve"> and JavaScript.</w:t>
+      </w:r>
+    </w:p>
+    <w:p>
+      <w:pPr>
+        <w:pStyle w:val="ListParagraph"/>
+        <w:widowControl w:val="0"/>
+        <w:tabs>
+          <w:tab w:val="left" w:pos="1350"/>
+        </w:tabs>
+        <w:spacing w:after="0" w:line="240" w:lineRule="auto"/>
+        <w:ind w:left="1350"/>
+        <w:rPr>
+          <w:rFonts w:ascii="Times New Roman" w:hAnsi="Times New Roman"/>
+        </w:rPr>
+      </w:pPr>
+    </w:p>
+    <w:p>
+      <w:pPr>
+        <w:pStyle w:val="ListParagraph"/>
+        <w:widowControl w:val="0"/>
+        <w:tabs>
+          <w:tab w:val="left" w:pos="1350"/>
+        </w:tabs>
+        <w:spacing w:after="0" w:line="240" w:lineRule="auto"/>
+        <w:ind w:left="0"/>
+        <w:rPr>
+          <w:rFonts w:ascii="Times New Roman" w:eastAsia="Times New Roman" w:hAnsi="Times New Roman" w:cs="Times New Roman"/>
+          <w:kern w:val="28"/>
+        </w:rPr>
+      </w:pPr>
+      <w:r>
+        <w:rPr>
+          <w:rFonts w:ascii="Times New Roman" w:hAnsi="Times New Roman"/>
+          <w:kern w:val="28"/>
+        </w:rPr>
+        <w:t>Empire Capital Holdings (</w:t>
+      </w:r>
+      <w:r>
+        <w:rPr>
+          <w:rFonts w:ascii="Times New Roman" w:hAnsi="Times New Roman"/>
+          <w:kern w:val="28"/>
+        </w:rPr>
+        <w:t>Think Empire</w:t>
+      </w:r>
+      <w:r>
+        <w:rPr>
+          <w:rFonts w:ascii="Times New Roman" w:hAnsi="Times New Roman"/>
+          <w:kern w:val="28"/>
+        </w:rPr>
+        <w:t>)</w:t>
+      </w:r>
+      <w:r>
+        <w:rPr>
+          <w:rFonts w:ascii="Times New Roman" w:hAnsi="Times New Roman"/>
+          <w:kern w:val="28"/>
+        </w:rPr>
+        <w:t xml:space="preserve"> </w:t>
+      </w:r>
+      <w:r>
+        <w:rPr>
+          <w:rFonts w:ascii="Times New Roman" w:hAnsi="Times New Roman"/>
+          <w:kern w:val="28"/>
+        </w:rPr>
+        <w:t xml:space="preserve">(November </w:t>
+      </w:r>
+      <w:r>
+        <w:rPr>
+          <w:rFonts w:ascii="Times New Roman" w:hAnsi="Times New Roman"/>
+          <w:kern w:val="28"/>
+        </w:rPr>
+        <w:t>2018</w:t>
+      </w:r>
+      <w:r>
+        <w:rPr>
+          <w:rFonts w:ascii="Times New Roman" w:hAnsi="Times New Roman"/>
+          <w:kern w:val="28"/>
+        </w:rPr>
+        <w:t xml:space="preserve"> </w:t>
+      </w:r>
+      <w:r>
+        <w:rPr>
+          <w:rFonts w:ascii="Times New Roman" w:hAnsi="Times New Roman"/>
+          <w:kern w:val="28"/>
+        </w:rPr>
+        <w:t>–</w:t>
+      </w:r>
+      <w:r>
+        <w:rPr>
+          <w:rFonts w:ascii="Times New Roman" w:hAnsi="Times New Roman"/>
+          <w:kern w:val="28"/>
+        </w:rPr>
+        <w:t xml:space="preserve"> </w:t>
+      </w:r>
+      <w:r>
+        <w:rPr>
+          <w:rFonts w:ascii="Times New Roman" w:hAnsi="Times New Roman"/>
+          <w:kern w:val="28"/>
+        </w:rPr>
+        <w:t>March</w:t>
+      </w:r>
+      <w:r>
+        <w:rPr>
+          <w:rFonts w:ascii="Times New Roman" w:hAnsi="Times New Roman"/>
+          <w:kern w:val="28"/>
+        </w:rPr>
+        <w:t xml:space="preserve"> 2019</w:t>
+      </w:r>
+      <w:r>
+        <w:rPr>
+          <w:rFonts w:ascii="Times New Roman" w:hAnsi="Times New Roman"/>
+          <w:kern w:val="28"/>
+        </w:rPr>
+        <w:t>)</w:t>
+      </w:r>
+    </w:p>
+    <w:p>
+      <w:pPr>
+        <w:pStyle w:val="ListParagraph"/>
+        <w:widowControl w:val="0"/>
+        <w:numPr>
+          <w:ilvl w:val="0"/>
+          <w:numId w:val="6"/>
+        </w:numPr>
+        <w:spacing w:after="0" w:line="240" w:lineRule="auto"/>
+        <w:rPr>
+          <w:rFonts w:ascii="Times New Roman" w:hAnsi="Times New Roman"/>
+        </w:rPr>
+      </w:pPr>
+      <w:r>
+        <w:rPr>
+          <w:rFonts w:ascii="Times New Roman" w:hAnsi="Times New Roman"/>
+          <w:kern w:val="28"/>
+        </w:rPr>
+        <w:t xml:space="preserve">Full Stack </w:t>
+      </w:r>
+      <w:r>
+        <w:rPr>
+          <w:rFonts w:ascii="Times New Roman" w:hAnsi="Times New Roman"/>
+          <w:kern w:val="28"/>
+        </w:rPr>
+        <w:t>Web</w:t>
+      </w:r>
+      <w:r>
+        <w:rPr>
+          <w:rFonts w:ascii="Times New Roman" w:hAnsi="Times New Roman"/>
+          <w:kern w:val="28"/>
+        </w:rPr>
+        <w:t xml:space="preserve"> Development Intern</w:t>
+      </w:r>
+    </w:p>
+    <w:p>
+      <w:pPr>
+        <w:pStyle w:val="ListParagraph"/>
+        <w:widowControl w:val="0"/>
+        <w:numPr>
+          <w:ilvl w:val="1"/>
+          <w:numId w:val="6"/>
+        </w:numPr>
+        <w:tabs>
+          <w:tab w:val="left" w:pos="1350"/>
+        </w:tabs>
+        <w:spacing w:after="0" w:line="240" w:lineRule="auto"/>
+        <w:rPr>
+          <w:rFonts w:ascii="Times New Roman" w:hAnsi="Times New Roman"/>
+        </w:rPr>
+      </w:pPr>
+      <w:r>
+        <w:rPr>
+          <w:rFonts w:ascii="Times New Roman" w:hAnsi="Times New Roman"/>
+        </w:rPr>
+        <w:t>Responsible for c</w:t>
+      </w:r>
+      <w:r>
+        <w:rPr>
+          <w:rFonts w:ascii="Times New Roman" w:hAnsi="Times New Roman"/>
+        </w:rPr>
+        <w:t>reating</w:t>
+      </w:r>
+      <w:r>
+        <w:rPr>
+          <w:rFonts w:ascii="Times New Roman" w:hAnsi="Times New Roman"/>
+        </w:rPr>
+        <w:t xml:space="preserve"> u</w:t>
+      </w:r>
+      <w:r>
+        <w:rPr>
+          <w:rFonts w:ascii="Times New Roman" w:hAnsi="Times New Roman"/>
+        </w:rPr>
+        <w:t>ser-</w:t>
+      </w:r>
+      <w:r>
+        <w:rPr>
+          <w:rFonts w:ascii="Times New Roman" w:hAnsi="Times New Roman"/>
+        </w:rPr>
+        <w:t>f</w:t>
+      </w:r>
+      <w:r>
+        <w:rPr>
+          <w:rFonts w:ascii="Times New Roman" w:hAnsi="Times New Roman"/>
+        </w:rPr>
+        <w:t xml:space="preserve">riendly </w:t>
+      </w:r>
+      <w:r>
+        <w:rPr>
+          <w:rFonts w:ascii="Times New Roman" w:hAnsi="Times New Roman"/>
+        </w:rPr>
+        <w:t>mobile responsive</w:t>
+      </w:r>
+      <w:r>
+        <w:rPr>
+          <w:rFonts w:ascii="Times New Roman" w:hAnsi="Times New Roman"/>
+        </w:rPr>
+        <w:t xml:space="preserve"> </w:t>
+      </w:r>
+      <w:r>
+        <w:rPr>
+          <w:rFonts w:ascii="Times New Roman" w:hAnsi="Times New Roman"/>
+        </w:rPr>
+        <w:t>interfaces</w:t>
+      </w:r>
+      <w:r>
+        <w:rPr>
+          <w:rFonts w:ascii="Times New Roman" w:hAnsi="Times New Roman"/>
+        </w:rPr>
+        <w:t xml:space="preserve"> for a</w:t>
+      </w:r>
+      <w:r>
+        <w:rPr>
+          <w:rFonts w:ascii="Times New Roman" w:hAnsi="Times New Roman"/>
+        </w:rPr>
+        <w:t xml:space="preserve"> real estate app</w:t>
+      </w:r>
+      <w:r>
+        <w:rPr>
+          <w:rFonts w:ascii="Times New Roman" w:hAnsi="Times New Roman"/>
+        </w:rPr>
+        <w:t>lication</w:t>
+      </w:r>
+      <w:r>
+        <w:rPr>
+          <w:rFonts w:ascii="Times New Roman" w:hAnsi="Times New Roman"/>
+        </w:rPr>
+        <w:t xml:space="preserve"> </w:t>
+      </w:r>
+      <w:r>
+        <w:rPr>
+          <w:rFonts w:ascii="Times New Roman" w:hAnsi="Times New Roman"/>
+        </w:rPr>
+        <w:t xml:space="preserve">while using the </w:t>
+      </w:r>
+      <w:r>
+        <w:rPr>
+          <w:rFonts w:ascii="Times New Roman" w:hAnsi="Times New Roman"/>
+        </w:rPr>
+        <w:t>React.js l</w:t>
+      </w:r>
+      <w:r>
+        <w:rPr>
+          <w:rFonts w:ascii="Times New Roman" w:hAnsi="Times New Roman"/>
+        </w:rPr>
+        <w:t>ibrary</w:t>
+      </w:r>
+      <w:r>
+        <w:rPr>
+          <w:rFonts w:ascii="Times New Roman" w:hAnsi="Times New Roman"/>
+        </w:rPr>
+        <w:t xml:space="preserve"> </w:t>
+      </w:r>
+    </w:p>
+    <w:p>
+      <w:pPr>
+        <w:pStyle w:val="ListParagraph"/>
+        <w:widowControl w:val="0"/>
+        <w:numPr>
+          <w:ilvl w:val="1"/>
+          <w:numId w:val="6"/>
+        </w:numPr>
+        <w:tabs>
+          <w:tab w:val="left" w:pos="1350"/>
+        </w:tabs>
+        <w:spacing w:after="0" w:line="240" w:lineRule="auto"/>
+        <w:rPr>
+          <w:rFonts w:ascii="Times New Roman" w:hAnsi="Times New Roman"/>
+        </w:rPr>
+      </w:pPr>
+      <w:r>
+        <w:rPr>
+          <w:rFonts w:ascii="Times New Roman" w:hAnsi="Times New Roman"/>
+        </w:rPr>
+        <w:t>Responsible for creating logic for user interfaces based</w:t>
+      </w:r>
+      <w:r>
+        <w:rPr>
+          <w:rFonts w:ascii="Times New Roman" w:hAnsi="Times New Roman"/>
+        </w:rPr>
+        <w:t xml:space="preserve"> on </w:t>
+      </w:r>
+      <w:r>
+        <w:rPr>
+          <w:rFonts w:ascii="Times New Roman" w:hAnsi="Times New Roman"/>
+        </w:rPr>
+        <w:t>the web application’s</w:t>
+      </w:r>
+      <w:r>
+        <w:rPr>
+          <w:rFonts w:ascii="Times New Roman" w:hAnsi="Times New Roman"/>
+        </w:rPr>
+        <w:t xml:space="preserve"> functionality.</w:t>
+      </w:r>
+    </w:p>
+    <w:p>
+      <w:pPr>
+        <w:pStyle w:val="ListParagraph"/>
+        <w:widowControl w:val="0"/>
+        <w:numPr>
+          <w:ilvl w:val="1"/>
+          <w:numId w:val="6"/>
+        </w:numPr>
+        <w:tabs>
+          <w:tab w:val="left" w:pos="1350"/>
+        </w:tabs>
+        <w:spacing w:after="0" w:line="240" w:lineRule="auto"/>
+        <w:rPr>
+          <w:rFonts w:ascii="Times New Roman" w:hAnsi="Times New Roman"/>
+        </w:rPr>
+      </w:pPr>
+      <w:r>
+        <w:rPr>
+          <w:rFonts w:ascii="Times New Roman" w:hAnsi="Times New Roman"/>
+        </w:rPr>
+        <w:t>C</w:t>
+      </w:r>
+      <w:r>
+        <w:rPr>
+          <w:rFonts w:ascii="Times New Roman" w:hAnsi="Times New Roman"/>
+        </w:rPr>
+        <w:t>ontributed to</w:t>
+      </w:r>
+      <w:r>
+        <w:rPr>
+          <w:rFonts w:ascii="Times New Roman" w:hAnsi="Times New Roman"/>
+        </w:rPr>
+        <w:t xml:space="preserve"> </w:t>
+      </w:r>
+      <w:r>
+        <w:rPr>
+          <w:rFonts w:ascii="Times New Roman" w:hAnsi="Times New Roman"/>
+        </w:rPr>
+        <w:t>backend development</w:t>
+      </w:r>
+      <w:r>
+        <w:rPr>
+          <w:rFonts w:ascii="Times New Roman" w:hAnsi="Times New Roman"/>
+        </w:rPr>
+        <w:t xml:space="preserve"> </w:t>
+      </w:r>
+      <w:r>
+        <w:rPr>
+          <w:rFonts w:ascii="Times New Roman" w:hAnsi="Times New Roman"/>
+        </w:rPr>
+        <w:t>by connecting</w:t>
+      </w:r>
+      <w:r>
+        <w:rPr>
+          <w:rFonts w:ascii="Times New Roman" w:hAnsi="Times New Roman"/>
+        </w:rPr>
+        <w:t xml:space="preserve"> </w:t>
+      </w:r>
+      <w:r>
+        <w:rPr>
+          <w:rFonts w:ascii="Times New Roman" w:hAnsi="Times New Roman"/>
+        </w:rPr>
+        <w:t xml:space="preserve">the application with </w:t>
+      </w:r>
+      <w:r>
+        <w:rPr>
+          <w:rFonts w:ascii="Times New Roman" w:hAnsi="Times New Roman"/>
+        </w:rPr>
+        <w:t>3</w:t>
+      </w:r>
+      <w:r>
+        <w:rPr>
+          <w:rFonts w:ascii="Times New Roman" w:hAnsi="Times New Roman"/>
+          <w:vertAlign w:val="superscript"/>
+        </w:rPr>
+        <w:t>rd</w:t>
+      </w:r>
+      <w:r>
+        <w:rPr>
+          <w:rFonts w:ascii="Times New Roman" w:hAnsi="Times New Roman"/>
+        </w:rPr>
+        <w:t xml:space="preserve"> party apis </w:t>
+      </w:r>
+      <w:r>
+        <w:rPr>
+          <w:rFonts w:ascii="Times New Roman" w:hAnsi="Times New Roman"/>
+        </w:rPr>
+        <w:t>using</w:t>
+      </w:r>
+      <w:r>
+        <w:rPr>
+          <w:rFonts w:ascii="Times New Roman" w:hAnsi="Times New Roman"/>
+        </w:rPr>
+        <w:t xml:space="preserve"> node.js</w:t>
+      </w:r>
+      <w:r>
+        <w:rPr>
+          <w:rFonts w:ascii="Times New Roman" w:hAnsi="Times New Roman"/>
+        </w:rPr>
+        <w:t>, created</w:t>
+      </w:r>
+      <w:r>
+        <w:rPr>
+          <w:rFonts w:ascii="Times New Roman" w:hAnsi="Times New Roman"/>
+        </w:rPr>
+        <w:t xml:space="preserve"> backend routes</w:t>
+      </w:r>
+      <w:r>
+        <w:rPr>
+          <w:rFonts w:ascii="Times New Roman" w:hAnsi="Times New Roman"/>
+        </w:rPr>
+        <w:t>/api</w:t>
+      </w:r>
+      <w:r>
+        <w:rPr>
+          <w:rFonts w:ascii="Times New Roman" w:hAnsi="Times New Roman"/>
+        </w:rPr>
+        <w:t xml:space="preserve"> and created</w:t>
+      </w:r>
+      <w:r>
+        <w:rPr>
+          <w:rFonts w:ascii="Times New Roman" w:hAnsi="Times New Roman"/>
+        </w:rPr>
+        <w:t xml:space="preserve"> MySQL tables and queries.</w:t>
       </w:r>
     </w:p>
     <w:sectPr>
-      <w:headerReference w:type="default" r:id="rId9"/>
-      <w:footerReference w:type="default" r:id="rId10"/>
+      <w:headerReference w:type="default" r:id="rId12"/>
       <w:pgSz w:w="12240" w:h="15840"/>
       <w:pgMar w:top="1008" w:right="1440" w:bottom="1440" w:left="1440" w:header="720" w:footer="720" w:gutter="0"/>
       <w:cols w:space="720"/>
@@ -1693,16 +1993,6 @@
 </w:endnotes>
 </file>
 
-<file path=word/footer1.xml><?xml version="1.0" encoding="utf-8"?>
-<w:ftr xmlns:wpc="http://schemas.microsoft.com/office/word/2010/wordprocessingCanvas" xmlns:mo="http://schemas.microsoft.com/office/mac/office/2008/main" xmlns:mc="http://schemas.openxmlformats.org/markup-compatibility/2006" xmlns:mv="urn:schemas-microsoft-com:mac:vml" xmlns:o="urn:schemas-microsoft-com:office:office" xmlns:r="http://schemas.openxmlformats.org/officeDocument/2006/relationships" xmlns:m="http://schemas.openxmlformats.org/officeDocument/2006/math" xmlns:v="urn:schemas-microsoft-com:vml" xmlns:wp14="http://schemas.microsoft.com/office/word/2010/wordprocessingDrawing" xmlns:wp="http://schemas.openxmlformats.org/drawingml/2006/wordprocessingDrawing" xmlns:w10="urn:schemas-microsoft-com:office:word" xmlns:w="http://schemas.openxmlformats.org/wordprocessingml/2006/main" xmlns:w14="http://schemas.microsoft.com/office/word/2010/wordml" xmlns:w15="http://schemas.microsoft.com/office/word/2012/wordml" xmlns:wpg="http://schemas.microsoft.com/office/word/2010/wordprocessingGroup" xmlns:wpi="http://schemas.microsoft.com/office/word/2010/wordprocessingInk" xmlns:wne="http://schemas.microsoft.com/office/word/2006/wordml" xmlns:wps="http://schemas.microsoft.com/office/word/2010/wordprocessingShape" mc:Ignorable="w14 w15 wp14">
-  <w:p>
-    <w:pPr>
-      <w:pStyle w:val="HeaderFooter"/>
-    </w:pPr>
-  </w:p>
-</w:ftr>
-</file>
-
 <file path=word/footnotes.xml><?xml version="1.0" encoding="utf-8"?>
 <w:footnotes xmlns:wpc="http://schemas.microsoft.com/office/word/2010/wordprocessingCanvas" xmlns:mo="http://schemas.microsoft.com/office/mac/office/2008/main" xmlns:mc="http://schemas.openxmlformats.org/markup-compatibility/2006" xmlns:mv="urn:schemas-microsoft-com:mac:vml" xmlns:o="urn:schemas-microsoft-com:office:office" xmlns:r="http://schemas.openxmlformats.org/officeDocument/2006/relationships" xmlns:m="http://schemas.openxmlformats.org/officeDocument/2006/math" xmlns:v="urn:schemas-microsoft-com:vml" xmlns:wp14="http://schemas.microsoft.com/office/word/2010/wordprocessingDrawing" xmlns:wp="http://schemas.openxmlformats.org/drawingml/2006/wordprocessingDrawing" xmlns:w10="urn:schemas-microsoft-com:office:word" xmlns:w="http://schemas.openxmlformats.org/wordprocessingml/2006/main" xmlns:w14="http://schemas.microsoft.com/office/word/2010/wordml" xmlns:w15="http://schemas.microsoft.com/office/word/2012/wordml" xmlns:wpg="http://schemas.microsoft.com/office/word/2010/wordprocessingGroup" xmlns:wpi="http://schemas.microsoft.com/office/word/2010/wordprocessingInk" xmlns:wne="http://schemas.microsoft.com/office/word/2006/wordml" xmlns:wps="http://schemas.microsoft.com/office/word/2010/wordprocessingShape" mc:Ignorable="w14 w15 wp14">
   <w:footnote w:type="separator" w:id="-1">
@@ -1726,7 +2016,12 @@
 <w:hdr xmlns:wpc="http://schemas.microsoft.com/office/word/2010/wordprocessingCanvas" xmlns:mo="http://schemas.microsoft.com/office/mac/office/2008/main" xmlns:mc="http://schemas.openxmlformats.org/markup-compatibility/2006" xmlns:mv="urn:schemas-microsoft-com:mac:vml" xmlns:o="urn:schemas-microsoft-com:office:office" xmlns:r="http://schemas.openxmlformats.org/officeDocument/2006/relationships" xmlns:m="http://schemas.openxmlformats.org/officeDocument/2006/math" xmlns:v="urn:schemas-microsoft-com:vml" xmlns:wp14="http://schemas.microsoft.com/office/word/2010/wordprocessingDrawing" xmlns:wp="http://schemas.openxmlformats.org/drawingml/2006/wordprocessingDrawing" xmlns:w10="urn:schemas-microsoft-com:office:word" xmlns:w="http://schemas.openxmlformats.org/wordprocessingml/2006/main" xmlns:w14="http://schemas.microsoft.com/office/word/2010/wordml" xmlns:w15="http://schemas.microsoft.com/office/word/2012/wordml" xmlns:wpg="http://schemas.microsoft.com/office/word/2010/wordprocessingGroup" xmlns:wpi="http://schemas.microsoft.com/office/word/2010/wordprocessingInk" xmlns:wne="http://schemas.microsoft.com/office/word/2006/wordml" xmlns:wps="http://schemas.microsoft.com/office/word/2010/wordprocessingShape" mc:Ignorable="w14 w15 wp14">
   <w:p>
     <w:pPr>
-      <w:pStyle w:val="HeaderFooter"/>
+      <w:pStyle w:val="Header"/>
+      <w:tabs>
+        <w:tab w:val="left" w:pos="90"/>
+        <w:tab w:val="left" w:pos="360"/>
+      </w:tabs>
+      <w:ind w:left="-360"/>
     </w:pPr>
   </w:p>
 </w:hdr>
@@ -3721,6 +4016,90 @@
       </w:tblCellMar>
     </w:tblPr>
   </w:style>
+  <w:style w:type="paragraph" w:styleId="NormalWeb">
+    <w:name w:val="Normal (Web)"/>
+    <w:basedOn w:val="Normal"/>
+    <w:uiPriority w:val="99"/>
+    <w:semiHidden/>
+    <w:unhideWhenUsed/>
+    <w:rsid w:val="00A75910"/>
+    <w:pPr>
+      <w:pBdr>
+        <w:top w:val="none" w:sz="0" w:space="0" w:color="auto"/>
+        <w:left w:val="none" w:sz="0" w:space="0" w:color="auto"/>
+        <w:bottom w:val="none" w:sz="0" w:space="0" w:color="auto"/>
+        <w:right w:val="none" w:sz="0" w:space="0" w:color="auto"/>
+        <w:between w:val="none" w:sz="0" w:space="0" w:color="auto"/>
+        <w:bar w:val="none" w:sz="0" w:color="auto"/>
+      </w:pBdr>
+      <w:spacing w:before="100" w:beforeAutospacing="1" w:after="100" w:afterAutospacing="1"/>
+    </w:pPr>
+    <w:rPr>
+      <w:bdr w:val="none" w:sz="0" w:space="0" w:color="auto"/>
+    </w:rPr>
+  </w:style>
+  <w:style w:type="character" w:styleId="FollowedHyperlink">
+    <w:name w:val="FollowedHyperlink"/>
+    <w:basedOn w:val="DefaultParagraphFont"/>
+    <w:uiPriority w:val="99"/>
+    <w:semiHidden/>
+    <w:unhideWhenUsed/>
+    <w:rsid w:val="003643EE"/>
+    <w:rPr>
+      <w:color w:val="FF00FF" w:themeColor="followedHyperlink"/>
+      <w:u w:val="single"/>
+    </w:rPr>
+  </w:style>
+  <w:style w:type="paragraph" w:styleId="Header">
+    <w:name w:val="header"/>
+    <w:basedOn w:val="Normal"/>
+    <w:link w:val="HeaderChar"/>
+    <w:uiPriority w:val="99"/>
+    <w:unhideWhenUsed/>
+    <w:rsid w:val="00015447"/>
+    <w:pPr>
+      <w:tabs>
+        <w:tab w:val="center" w:pos="4680"/>
+        <w:tab w:val="right" w:pos="9360"/>
+      </w:tabs>
+    </w:pPr>
+  </w:style>
+  <w:style w:type="character" w:customStyle="1" w:styleId="HeaderChar">
+    <w:name w:val="Header Char"/>
+    <w:basedOn w:val="DefaultParagraphFont"/>
+    <w:link w:val="Header"/>
+    <w:uiPriority w:val="99"/>
+    <w:rsid w:val="00015447"/>
+    <w:rPr>
+      <w:sz w:val="24"/>
+      <w:szCs w:val="24"/>
+    </w:rPr>
+  </w:style>
+  <w:style w:type="paragraph" w:styleId="Footer">
+    <w:name w:val="footer"/>
+    <w:basedOn w:val="Normal"/>
+    <w:link w:val="FooterChar"/>
+    <w:uiPriority w:val="99"/>
+    <w:unhideWhenUsed/>
+    <w:rsid w:val="00015447"/>
+    <w:pPr>
+      <w:tabs>
+        <w:tab w:val="center" w:pos="4680"/>
+        <w:tab w:val="right" w:pos="9360"/>
+      </w:tabs>
+    </w:pPr>
+  </w:style>
+  <w:style w:type="character" w:customStyle="1" w:styleId="FooterChar">
+    <w:name w:val="Footer Char"/>
+    <w:basedOn w:val="DefaultParagraphFont"/>
+    <w:link w:val="Footer"/>
+    <w:uiPriority w:val="99"/>
+    <w:rsid w:val="00015447"/>
+    <w:rPr>
+      <w:sz w:val="24"/>
+      <w:szCs w:val="24"/>
+    </w:rPr>
+  </w:style>
 </w:styles>
 </file>
 
@@ -4825,4 +5204,16 @@
   </a:objectDefaults>
   <a:extraClrSchemeLst/>
 </a:theme>
+</file>
+
+<file path=customXml/item1.xml><?xml version="1.0" encoding="utf-8"?>
+<b:Sources xmlns:b="http://schemas.openxmlformats.org/officeDocument/2006/bibliography" xmlns="http://schemas.openxmlformats.org/officeDocument/2006/bibliography" SelectedStyle="/TURABIAN.XSL" StyleName="Turabian"/>
+</file>
+
+<file path=customXml/itemProps1.xml><?xml version="1.0" encoding="utf-8"?>
+<ds:datastoreItem xmlns:ds="http://schemas.openxmlformats.org/officeDocument/2006/customXml" ds:itemID="{FFEFCFAD-5B5B-AB45-B950-5912848FE139}">
+  <ds:schemaRefs>
+    <ds:schemaRef ds:uri="http://schemas.openxmlformats.org/officeDocument/2006/bibliography"/>
+  </ds:schemaRefs>
+</ds:datastoreItem>
 </file>
</xml_diff>